<commit_message>
added Domain Model and UML Class Diagram to doc
</commit_message>
<xml_diff>
--- a/Project- Idle RPG! -Week_3.docx
+++ b/Project- Idle RPG! -Week_3.docx
@@ -231,10 +231,56 @@
         </w:numPr>
       </w:pPr>
       <w:r>
+        <w:lastRenderedPageBreak/>
         <w:t>Domain Model of MVP/domain:</w:t>
       </w:r>
+      <w:r>
+        <w:rPr>
+          <w:noProof/>
+        </w:rPr>
+        <w:t xml:space="preserve"> </w:t>
+      </w:r>
+      <w:r>
+        <w:rPr>
+          <w:noProof/>
+        </w:rPr>
+        <w:drawing>
+          <wp:inline distT="0" distB="0" distL="0" distR="0" wp14:anchorId="1D57664A" wp14:editId="4AE686F6">
+            <wp:extent cx="5943600" cy="4171950"/>
+            <wp:effectExtent l="0" t="0" r="0" b="0"/>
+            <wp:docPr id="2" name="Picture 2"/>
+            <wp:cNvGraphicFramePr>
+              <a:graphicFrameLocks xmlns:a="http://schemas.openxmlformats.org/drawingml/2006/main" noChangeAspect="1"/>
+            </wp:cNvGraphicFramePr>
+            <a:graphic xmlns:a="http://schemas.openxmlformats.org/drawingml/2006/main">
+              <a:graphicData uri="http://schemas.openxmlformats.org/drawingml/2006/picture">
+                <pic:pic xmlns:pic="http://schemas.openxmlformats.org/drawingml/2006/picture">
+                  <pic:nvPicPr>
+                    <pic:cNvPr id="1" name=""/>
+                    <pic:cNvPicPr/>
+                  </pic:nvPicPr>
+                  <pic:blipFill>
+                    <a:blip r:embed="rId7"/>
+                    <a:stretch>
+                      <a:fillRect/>
+                    </a:stretch>
+                  </pic:blipFill>
+                  <pic:spPr>
+                    <a:xfrm>
+                      <a:off x="0" y="0"/>
+                      <a:ext cx="5943600" cy="4171950"/>
+                    </a:xfrm>
+                    <a:prstGeom prst="rect">
+                      <a:avLst/>
+                    </a:prstGeom>
+                  </pic:spPr>
+                </pic:pic>
+              </a:graphicData>
+            </a:graphic>
+          </wp:inline>
+        </w:drawing>
+      </w:r>
     </w:p>
-    <w:p/>
     <w:p>
       <w:pPr>
         <w:pStyle w:val="ListParagraph"/>
@@ -256,18 +302,49 @@
           <w:sz w:val="26"/>
           <w:szCs w:val="26"/>
         </w:rPr>
+        <w:lastRenderedPageBreak/>
         <w:t>UML Class Diagram:</w:t>
       </w:r>
-    </w:p>
-    <w:p>
-      <w:pPr>
+      <w:r>
         <w:rPr>
-          <w:rFonts w:asciiTheme="majorHAnsi" w:eastAsiaTheme="majorEastAsia" w:hAnsiTheme="majorHAnsi" w:cstheme="majorBidi"/>
-          <w:color w:val="2F5496" w:themeColor="accent1" w:themeShade="BF"/>
-          <w:sz w:val="26"/>
-          <w:szCs w:val="26"/>
+          <w:noProof/>
         </w:rPr>
-      </w:pPr>
+        <w:drawing>
+          <wp:inline distT="0" distB="0" distL="0" distR="0" wp14:anchorId="36241C9F" wp14:editId="7A6DC0D7">
+            <wp:extent cx="5943600" cy="4516755"/>
+            <wp:effectExtent l="0" t="0" r="0" b="0"/>
+            <wp:docPr id="1" name="Picture 1"/>
+            <wp:cNvGraphicFramePr>
+              <a:graphicFrameLocks xmlns:a="http://schemas.openxmlformats.org/drawingml/2006/main" noChangeAspect="1"/>
+            </wp:cNvGraphicFramePr>
+            <a:graphic xmlns:a="http://schemas.openxmlformats.org/drawingml/2006/main">
+              <a:graphicData uri="http://schemas.openxmlformats.org/drawingml/2006/picture">
+                <pic:pic xmlns:pic="http://schemas.openxmlformats.org/drawingml/2006/picture">
+                  <pic:nvPicPr>
+                    <pic:cNvPr id="1" name=""/>
+                    <pic:cNvPicPr/>
+                  </pic:nvPicPr>
+                  <pic:blipFill>
+                    <a:blip r:embed="rId8"/>
+                    <a:stretch>
+                      <a:fillRect/>
+                    </a:stretch>
+                  </pic:blipFill>
+                  <pic:spPr>
+                    <a:xfrm>
+                      <a:off x="0" y="0"/>
+                      <a:ext cx="5943600" cy="4516755"/>
+                    </a:xfrm>
+                    <a:prstGeom prst="rect">
+                      <a:avLst/>
+                    </a:prstGeom>
+                  </pic:spPr>
+                </pic:pic>
+              </a:graphicData>
+            </a:graphic>
+          </wp:inline>
+        </w:drawing>
+      </w:r>
     </w:p>
     <w:p>
       <w:pPr>
@@ -346,10 +423,7 @@
           </w:tcPr>
           <w:p>
             <w:r>
-              <w:t>Preconditions</w:t>
-            </w:r>
-            <w:r>
-              <w:t>: None</w:t>
+              <w:t>Preconditions: None</w:t>
             </w:r>
           </w:p>
         </w:tc>
@@ -1027,10 +1101,7 @@
               <w:t xml:space="preserve"> </w:t>
             </w:r>
             <w:r>
-              <w:t xml:space="preserve">the game for the first </w:t>
-            </w:r>
-            <w:r>
-              <w:t>time</w:t>
+              <w:t>the game for the first time</w:t>
             </w:r>
             <w:r>
               <w:t xml:space="preserve"> and be prompted to create new character or exit game.</w:t>
@@ -1519,8 +1590,8 @@
     </w:p>
     <w:p/>
     <w:sectPr>
-      <w:headerReference w:type="default" r:id="rId7"/>
-      <w:footerReference w:type="default" r:id="rId8"/>
+      <w:headerReference w:type="default" r:id="rId9"/>
+      <w:footerReference w:type="default" r:id="rId10"/>
       <w:pgSz w:w="12240" w:h="15840"/>
       <w:pgMar w:top="1440" w:right="1440" w:bottom="1440" w:left="1440" w:header="720" w:footer="720" w:gutter="0"/>
       <w:cols w:space="720"/>

</xml_diff>

<commit_message>
added instructor feedback for week 3
</commit_message>
<xml_diff>
--- a/Project- Idle RPG! -Week_3.docx
+++ b/Project- Idle RPG! -Week_3.docx
@@ -2,6 +2,104 @@
 <file path=word/document.xml><?xml version="1.0" encoding="utf-8"?>
 <w:document xmlns:wpc="http://schemas.microsoft.com/office/word/2010/wordprocessingCanvas" xmlns:cx="http://schemas.microsoft.com/office/drawing/2014/chartex" xmlns:cx1="http://schemas.microsoft.com/office/drawing/2015/9/8/chartex" xmlns:cx2="http://schemas.microsoft.com/office/drawing/2015/10/21/chartex" xmlns:cx3="http://schemas.microsoft.com/office/drawing/2016/5/9/chartex" xmlns:cx4="http://schemas.microsoft.com/office/drawing/2016/5/10/chartex" xmlns:cx5="http://schemas.microsoft.com/office/drawing/2016/5/11/chartex" xmlns:cx6="http://schemas.microsoft.com/office/drawing/2016/5/12/chartex" xmlns:cx7="http://schemas.microsoft.com/office/drawing/2016/5/13/chartex" xmlns:cx8="http://schemas.microsoft.com/office/drawing/2016/5/14/chartex" xmlns:mc="http://schemas.openxmlformats.org/markup-compatibility/2006" xmlns:aink="http://schemas.microsoft.com/office/drawing/2016/ink" xmlns:am3d="http://schemas.microsoft.com/office/drawing/2017/model3d" xmlns:o="urn:schemas-microsoft-com:office:office" xmlns:r="http://schemas.openxmlformats.org/officeDocument/2006/relationships" xmlns:m="http://schemas.openxmlformats.org/officeDocument/2006/math" xmlns:v="urn:schemas-microsoft-com:vml" xmlns:wp14="http://schemas.microsoft.com/office/word/2010/wordprocessingDrawing" xmlns:wp="http://schemas.openxmlformats.org/drawingml/2006/wordprocessingDrawing" xmlns:w10="urn:schemas-microsoft-com:office:word" xmlns:w="http://schemas.openxmlformats.org/wordprocessingml/2006/main" xmlns:w14="http://schemas.microsoft.com/office/word/2010/wordml" xmlns:w15="http://schemas.microsoft.com/office/word/2012/wordml" xmlns:w16cex="http://schemas.microsoft.com/office/word/2018/wordml/cex" xmlns:w16cid="http://schemas.microsoft.com/office/word/2016/wordml/cid" xmlns:w16="http://schemas.microsoft.com/office/word/2018/wordml" xmlns:w16sdtdh="http://schemas.microsoft.com/office/word/2020/wordml/sdtdatahash" xmlns:w16se="http://schemas.microsoft.com/office/word/2015/wordml/symex" xmlns:wpg="http://schemas.microsoft.com/office/word/2010/wordprocessingGroup" xmlns:wpi="http://schemas.microsoft.com/office/word/2010/wordprocessingInk" xmlns:wne="http://schemas.microsoft.com/office/word/2006/wordml" xmlns:wps="http://schemas.microsoft.com/office/word/2010/wordprocessingShape" mc:Ignorable="w14 w15 w16se w16cid w16 w16cex w16sdtdh wp14">
   <w:body>
+    <w:p>
+      <w:pPr>
+        <w:pStyle w:val="Subtitle"/>
+        <w:rPr>
+          <w:rFonts w:eastAsia="Times New Roman"/>
+        </w:rPr>
+      </w:pPr>
+      <w:r>
+        <w:rPr>
+          <w:rFonts w:eastAsia="Times New Roman"/>
+        </w:rPr>
+        <w:t>#1 - Wow...big revisions but Agile allows for that!</w:t>
+      </w:r>
+    </w:p>
+    <w:p>
+      <w:pPr>
+        <w:pStyle w:val="Subtitle"/>
+        <w:rPr>
+          <w:rFonts w:eastAsia="Times New Roman"/>
+        </w:rPr>
+      </w:pPr>
+      <w:r>
+        <w:rPr>
+          <w:rFonts w:eastAsia="Times New Roman"/>
+        </w:rPr>
+        <w:t xml:space="preserve">#2 - Domain Model - looks </w:t>
+      </w:r>
+      <w:proofErr w:type="gramStart"/>
+      <w:r>
+        <w:rPr>
+          <w:rFonts w:eastAsia="Times New Roman"/>
+        </w:rPr>
+        <w:t>good  but</w:t>
+      </w:r>
+      <w:proofErr w:type="gramEnd"/>
+      <w:r>
+        <w:rPr>
+          <w:rFonts w:eastAsia="Times New Roman"/>
+        </w:rPr>
+        <w:t xml:space="preserve"> is Entity the only Class that has attributes? suspect not. -2 points</w:t>
+      </w:r>
+    </w:p>
+    <w:p>
+      <w:pPr>
+        <w:pStyle w:val="Subtitle"/>
+        <w:rPr>
+          <w:rFonts w:eastAsia="Times New Roman"/>
+        </w:rPr>
+      </w:pPr>
+      <w:r>
+        <w:rPr>
+          <w:rFonts w:eastAsia="Times New Roman"/>
+        </w:rPr>
+        <w:t>#3 - Design Class Diagram - looks good</w:t>
+      </w:r>
+    </w:p>
+    <w:p>
+      <w:pPr>
+        <w:pStyle w:val="Subtitle"/>
+        <w:rPr>
+          <w:rFonts w:eastAsia="Times New Roman"/>
+        </w:rPr>
+      </w:pPr>
+      <w:r>
+        <w:rPr>
+          <w:rFonts w:eastAsia="Times New Roman"/>
+        </w:rPr>
+        <w:t>#4 - ASIM - excellent. Bet that this item was perhaps the easiest for your team to complete.</w:t>
+      </w:r>
+    </w:p>
+    <w:p>
+      <w:pPr>
+        <w:pStyle w:val="Subtitle"/>
+        <w:rPr>
+          <w:rFonts w:eastAsia="Times New Roman"/>
+        </w:rPr>
+      </w:pPr>
+      <w:r>
+        <w:rPr>
+          <w:rFonts w:eastAsia="Times New Roman"/>
+        </w:rPr>
+        <w:t>#5 - Love it!!! Well done.</w:t>
+      </w:r>
+    </w:p>
+    <w:p>
+      <w:pPr>
+        <w:pStyle w:val="Subtitle"/>
+        <w:rPr>
+          <w:rFonts w:eastAsia="Times New Roman"/>
+        </w:rPr>
+      </w:pPr>
+      <w:r>
+        <w:rPr>
+          <w:rFonts w:eastAsia="Times New Roman"/>
+        </w:rPr>
+        <w:t>Excellent job overall!</w:t>
+      </w:r>
+    </w:p>
     <w:p/>
     <w:p>
       <w:pPr>
@@ -67,7 +165,15 @@
         <w:ind w:left="720"/>
       </w:pPr>
       <w:r>
-        <w:t>R4) ( 6 ) The Idle RPG will allow the user to change the speed the Auto-Pilot makes decisions</w:t>
+        <w:t xml:space="preserve">R4) </w:t>
+      </w:r>
+      <w:proofErr w:type="gramStart"/>
+      <w:r>
+        <w:t>( 6</w:t>
+      </w:r>
+      <w:proofErr w:type="gramEnd"/>
+      <w:r>
+        <w:t xml:space="preserve"> ) The Idle RPG will allow the user to change the speed the Auto-Pilot makes decisions</w:t>
       </w:r>
     </w:p>
     <w:p>
@@ -78,8 +184,13 @@
       <w:r>
         <w:t xml:space="preserve">R5) </w:t>
       </w:r>
-      <w:r>
-        <w:t>( 8 ) The Idle RPG will provide a minimal graphical interface within the console</w:t>
+      <w:proofErr w:type="gramStart"/>
+      <w:r>
+        <w:t>( 8</w:t>
+      </w:r>
+      <w:proofErr w:type="gramEnd"/>
+      <w:r>
+        <w:t xml:space="preserve"> ) The Idle RPG will provide a minimal graphical interface within the console</w:t>
       </w:r>
     </w:p>
     <w:p>
@@ -90,8 +201,13 @@
       <w:r>
         <w:t xml:space="preserve">R6) </w:t>
       </w:r>
-      <w:r>
-        <w:t>( 6 ) The Idle RPG will include multiple classes for the player to pick from</w:t>
+      <w:proofErr w:type="gramStart"/>
+      <w:r>
+        <w:t>( 6</w:t>
+      </w:r>
+      <w:proofErr w:type="gramEnd"/>
+      <w:r>
+        <w:t xml:space="preserve"> ) The Idle RPG will include multiple classes for the player to pick from</w:t>
       </w:r>
     </w:p>
     <w:p>
@@ -102,8 +218,13 @@
       <w:r>
         <w:t xml:space="preserve">R7) </w:t>
       </w:r>
-      <w:r>
-        <w:t>( 7 ) The Idle RPG will have different stats and abilities for each class</w:t>
+      <w:proofErr w:type="gramStart"/>
+      <w:r>
+        <w:t>( 7</w:t>
+      </w:r>
+      <w:proofErr w:type="gramEnd"/>
+      <w:r>
+        <w:t xml:space="preserve"> ) The Idle RPG will have different stats and abilities for each class</w:t>
       </w:r>
     </w:p>
     <w:p>
@@ -114,8 +235,21 @@
       <w:r>
         <w:t xml:space="preserve">R8) </w:t>
       </w:r>
-      <w:r>
-        <w:t>( 8 ) The Idle RPG will have items and consumables to help the player character by increasing stats, healing damage, etc…</w:t>
+      <w:proofErr w:type="gramStart"/>
+      <w:r>
+        <w:t>( 8</w:t>
+      </w:r>
+      <w:proofErr w:type="gramEnd"/>
+      <w:r>
+        <w:t xml:space="preserve"> ) The Idle RPG will have items and consumables to help the player character by increasing stats, healing damage, </w:t>
+      </w:r>
+      <w:proofErr w:type="spellStart"/>
+      <w:r>
+        <w:t>etc</w:t>
+      </w:r>
+      <w:proofErr w:type="spellEnd"/>
+      <w:r>
+        <w:t>…</w:t>
       </w:r>
     </w:p>
     <w:p>
@@ -126,8 +260,13 @@
       <w:r>
         <w:t xml:space="preserve">R9) </w:t>
       </w:r>
-      <w:r>
-        <w:t>( 6 ) The Idle RPG will have an in-game currency earned by killing monsters</w:t>
+      <w:proofErr w:type="gramStart"/>
+      <w:r>
+        <w:t>( 6</w:t>
+      </w:r>
+      <w:proofErr w:type="gramEnd"/>
+      <w:r>
+        <w:t xml:space="preserve"> ) The Idle RPG will have an in-game currency earned by killing monsters</w:t>
       </w:r>
     </w:p>
     <w:p>
@@ -138,8 +277,13 @@
       <w:r>
         <w:t xml:space="preserve">R10) </w:t>
       </w:r>
-      <w:r>
-        <w:t>( 6 ) The Idle RPG will have a real-money exchange (RME) currency in which players can use real-world currency to buy special in-game currency used for purchasing exclusive items and power-ups</w:t>
+      <w:proofErr w:type="gramStart"/>
+      <w:r>
+        <w:t>( 6</w:t>
+      </w:r>
+      <w:proofErr w:type="gramEnd"/>
+      <w:r>
+        <w:t xml:space="preserve"> ) The Idle RPG will have a real-money exchange (RME) currency in which players can use real-world currency to buy special in-game currency used for purchasing exclusive items and power-ups</w:t>
       </w:r>
     </w:p>
     <w:p>
@@ -150,8 +294,13 @@
       <w:r>
         <w:t xml:space="preserve">R11) </w:t>
       </w:r>
-      <w:r>
-        <w:t>( 6 ) The Idle RPG will have an item shop for spending in-game currencies and RME on various items and power-ups</w:t>
+      <w:proofErr w:type="gramStart"/>
+      <w:r>
+        <w:t>( 6</w:t>
+      </w:r>
+      <w:proofErr w:type="gramEnd"/>
+      <w:r>
+        <w:t xml:space="preserve"> ) The Idle RPG will have an item shop for spending in-game currencies and RME on various items and power-ups</w:t>
       </w:r>
     </w:p>
     <w:p>
@@ -160,7 +309,15 @@
         <w:ind w:left="720"/>
       </w:pPr>
       <w:r>
-        <w:t>R15) ( 5 ) The Idle RPG will provide multiple locations for the player character to move to</w:t>
+        <w:t xml:space="preserve">R15) </w:t>
+      </w:r>
+      <w:proofErr w:type="gramStart"/>
+      <w:r>
+        <w:t>( 5</w:t>
+      </w:r>
+      <w:proofErr w:type="gramEnd"/>
+      <w:r>
+        <w:t xml:space="preserve"> ) The Idle RPG will provide multiple locations for the player character to move to</w:t>
       </w:r>
     </w:p>
     <w:p>
@@ -1518,16 +1675,127 @@
     </w:p>
     <w:p>
       <w:r>
-        <w:t>User selects “Continue Game” from SelectMenu. SelectMenu calls the DisplayTravelScreen() from TravelScreen which send the user a message saying the character is wandering around the forest. This also initiates a timer which after 5000ms calls OpenCombatScreen() from the CombatScreen class. CombatScreen presents the user with a description of the monster and some of its stats along with a menu of options: Attack, Item, Spell, Flee.</w:t>
+        <w:t xml:space="preserve">User selects “Continue Game” from </w:t>
+      </w:r>
+      <w:proofErr w:type="spellStart"/>
+      <w:r>
+        <w:t>SelectMenu</w:t>
+      </w:r>
+      <w:proofErr w:type="spellEnd"/>
+      <w:r>
+        <w:t xml:space="preserve">. </w:t>
+      </w:r>
+      <w:proofErr w:type="spellStart"/>
+      <w:r>
+        <w:t>SelectMenu</w:t>
+      </w:r>
+      <w:proofErr w:type="spellEnd"/>
+      <w:r>
+        <w:t xml:space="preserve"> calls the </w:t>
+      </w:r>
+      <w:proofErr w:type="spellStart"/>
+      <w:proofErr w:type="gramStart"/>
+      <w:r>
+        <w:t>DisplayTravelScreen</w:t>
+      </w:r>
+      <w:proofErr w:type="spellEnd"/>
+      <w:r>
+        <w:t>(</w:t>
+      </w:r>
+      <w:proofErr w:type="gramEnd"/>
+      <w:r>
+        <w:t xml:space="preserve">) from </w:t>
+      </w:r>
+      <w:proofErr w:type="spellStart"/>
+      <w:r>
+        <w:t>TravelScreen</w:t>
+      </w:r>
+      <w:proofErr w:type="spellEnd"/>
+      <w:r>
+        <w:t xml:space="preserve"> which send the user a message saying the character is wandering around the forest. This also initiates a timer which after 5000ms calls </w:t>
+      </w:r>
+      <w:proofErr w:type="spellStart"/>
+      <w:proofErr w:type="gramStart"/>
+      <w:r>
+        <w:t>OpenCombatScreen</w:t>
+      </w:r>
+      <w:proofErr w:type="spellEnd"/>
+      <w:r>
+        <w:t>(</w:t>
+      </w:r>
+      <w:proofErr w:type="gramEnd"/>
+      <w:r>
+        <w:t xml:space="preserve">) from the </w:t>
+      </w:r>
+      <w:proofErr w:type="spellStart"/>
+      <w:r>
+        <w:t>CombatScreen</w:t>
+      </w:r>
+      <w:proofErr w:type="spellEnd"/>
+      <w:r>
+        <w:t xml:space="preserve"> class. </w:t>
+      </w:r>
+      <w:proofErr w:type="spellStart"/>
+      <w:r>
+        <w:t>CombatScreen</w:t>
+      </w:r>
+      <w:proofErr w:type="spellEnd"/>
+      <w:r>
+        <w:t xml:space="preserve"> presents the user with a description of the monster and some of its stats along with a menu of options: Attack, Item, Spell, Flee.</w:t>
       </w:r>
     </w:p>
     <w:p>
       <w:r>
         <w:tab/>
-        <w:t xml:space="preserve">The user is now in the combat loop. If the user selects Attack, the CombatScreen will take the </w:t>
-      </w:r>
-      <w:r>
-        <w:t>return value from Player::GetBaseAttackBonus() and send it as a parameter within the CombatScreen::Attack(int, int) method. Attack() will call Enemy::GetBaseEvasion(). It will then generate a random number</w:t>
+        <w:t xml:space="preserve">The user is now in the combat loop. If the user selects Attack, the </w:t>
+      </w:r>
+      <w:proofErr w:type="spellStart"/>
+      <w:r>
+        <w:t>CombatScreen</w:t>
+      </w:r>
+      <w:proofErr w:type="spellEnd"/>
+      <w:r>
+        <w:t xml:space="preserve"> will take the </w:t>
+      </w:r>
+      <w:r>
+        <w:t xml:space="preserve">return value from </w:t>
+      </w:r>
+      <w:proofErr w:type="gramStart"/>
+      <w:r>
+        <w:t>Player::</w:t>
+      </w:r>
+      <w:proofErr w:type="spellStart"/>
+      <w:proofErr w:type="gramEnd"/>
+      <w:r>
+        <w:t>GetBaseAttackBonus</w:t>
+      </w:r>
+      <w:proofErr w:type="spellEnd"/>
+      <w:r>
+        <w:t xml:space="preserve">() and send it as a parameter within the </w:t>
+      </w:r>
+      <w:proofErr w:type="spellStart"/>
+      <w:r>
+        <w:t>CombatScreen</w:t>
+      </w:r>
+      <w:proofErr w:type="spellEnd"/>
+      <w:r>
+        <w:t xml:space="preserve">::Attack(int, int) method. </w:t>
+      </w:r>
+      <w:proofErr w:type="gramStart"/>
+      <w:r>
+        <w:t>Attack(</w:t>
+      </w:r>
+      <w:proofErr w:type="gramEnd"/>
+      <w:r>
+        <w:t>) will call Enemy::</w:t>
+      </w:r>
+      <w:proofErr w:type="spellStart"/>
+      <w:r>
+        <w:t>GetBaseEvasion</w:t>
+      </w:r>
+      <w:proofErr w:type="spellEnd"/>
+      <w:r>
+        <w:t>(). It will then generate a random number</w:t>
       </w:r>
       <w:r>
         <w:t xml:space="preserve"> (1-100)</w:t>
@@ -1550,7 +1818,20 @@
         <w:t xml:space="preserve"> </w:t>
       </w:r>
       <w:r>
-        <w:t xml:space="preserve">passed in and compare the end result with the Enemy::GetBaseEvasion(). </w:t>
+        <w:t xml:space="preserve">passed in and compare the end result with the </w:t>
+      </w:r>
+      <w:proofErr w:type="gramStart"/>
+      <w:r>
+        <w:t>Enemy::</w:t>
+      </w:r>
+      <w:proofErr w:type="spellStart"/>
+      <w:proofErr w:type="gramEnd"/>
+      <w:r>
+        <w:t>GetBaseEvasion</w:t>
+      </w:r>
+      <w:proofErr w:type="spellEnd"/>
+      <w:r>
+        <w:t xml:space="preserve">(). </w:t>
       </w:r>
     </w:p>
     <w:p>
@@ -1558,7 +1839,23 @@
         <w:ind w:firstLine="720"/>
       </w:pPr>
       <w:r>
-        <w:t xml:space="preserve">If the number is greater, the Attack() will return true and Enemy::SetHitPoints(int) will subtract the second </w:t>
+        <w:t xml:space="preserve">If the number is greater, the </w:t>
+      </w:r>
+      <w:proofErr w:type="gramStart"/>
+      <w:r>
+        <w:t>Attack(</w:t>
+      </w:r>
+      <w:proofErr w:type="gramEnd"/>
+      <w:r>
+        <w:t>) will return true and Enemy::</w:t>
+      </w:r>
+      <w:proofErr w:type="spellStart"/>
+      <w:r>
+        <w:t>SetHitPoints</w:t>
+      </w:r>
+      <w:proofErr w:type="spellEnd"/>
+      <w:r>
+        <w:t xml:space="preserve">(int) will subtract the second </w:t>
       </w:r>
       <w:r>
         <w:rPr>
@@ -1568,10 +1865,26 @@
         <w:t>int</w:t>
       </w:r>
       <w:r>
-        <w:t xml:space="preserve"> of attack from the result of Enemy::GetHitPoints().</w:t>
-      </w:r>
-      <w:r>
-        <w:t xml:space="preserve"> If the result is greater than zero, Enemy will Attack() Player and the reverse comparison will occur.</w:t>
+        <w:t xml:space="preserve"> of attack from the result of Enemy::</w:t>
+      </w:r>
+      <w:proofErr w:type="spellStart"/>
+      <w:r>
+        <w:t>GetHitPoints</w:t>
+      </w:r>
+      <w:proofErr w:type="spellEnd"/>
+      <w:r>
+        <w:t>().</w:t>
+      </w:r>
+      <w:r>
+        <w:t xml:space="preserve"> If the result is greater than zero, Enemy will </w:t>
+      </w:r>
+      <w:proofErr w:type="gramStart"/>
+      <w:r>
+        <w:t>Attack(</w:t>
+      </w:r>
+      <w:proofErr w:type="gramEnd"/>
+      <w:r>
+        <w:t>) Player and the reverse comparison will occur.</w:t>
       </w:r>
       <w:r>
         <w:t xml:space="preserve"> If the end result is less than or equal to zero, </w:t>
@@ -1580,16 +1893,63 @@
         <w:t xml:space="preserve">for Player or Enemy, the recipient </w:t>
       </w:r>
       <w:r>
-        <w:t xml:space="preserve">is defeated, the game breaks the combat loop. CombatScreen then calls DisplayTravelScreen </w:t>
-      </w:r>
-      <w:r>
-        <w:t>if Player is the victor, or calls TravelScreen::OpenSelectMenu() and presents the user with a message informing them of their untimely death if Enemy won.</w:t>
+        <w:t xml:space="preserve">is defeated, the game breaks the combat loop. </w:t>
+      </w:r>
+      <w:proofErr w:type="spellStart"/>
+      <w:r>
+        <w:t>CombatScreen</w:t>
+      </w:r>
+      <w:proofErr w:type="spellEnd"/>
+      <w:r>
+        <w:t xml:space="preserve"> then calls </w:t>
+      </w:r>
+      <w:proofErr w:type="spellStart"/>
+      <w:r>
+        <w:t>DisplayTravelScreen</w:t>
+      </w:r>
+      <w:proofErr w:type="spellEnd"/>
+      <w:r>
+        <w:t xml:space="preserve"> </w:t>
+      </w:r>
+      <w:r>
+        <w:t xml:space="preserve">if Player is the victor, or calls </w:t>
+      </w:r>
+      <w:proofErr w:type="spellStart"/>
+      <w:proofErr w:type="gramStart"/>
+      <w:r>
+        <w:t>TravelScreen</w:t>
+      </w:r>
+      <w:proofErr w:type="spellEnd"/>
+      <w:r>
+        <w:t>::</w:t>
+      </w:r>
+      <w:proofErr w:type="spellStart"/>
+      <w:proofErr w:type="gramEnd"/>
+      <w:r>
+        <w:t>OpenSelectMenu</w:t>
+      </w:r>
+      <w:proofErr w:type="spellEnd"/>
+      <w:r>
+        <w:t>() and presents the user with a message informing them of their untimely death if Enemy won.</w:t>
       </w:r>
     </w:p>
     <w:p>
       <w:r>
         <w:tab/>
-        <w:t xml:space="preserve">If the user selects Flee during the combat loop, CombatScreen::Flee() will generate a random number (1-100) and add that to the first </w:t>
+        <w:t xml:space="preserve">If the user selects Flee during the combat loop, </w:t>
+      </w:r>
+      <w:proofErr w:type="spellStart"/>
+      <w:proofErr w:type="gramStart"/>
+      <w:r>
+        <w:t>CombatScreen</w:t>
+      </w:r>
+      <w:proofErr w:type="spellEnd"/>
+      <w:r>
+        <w:t>::</w:t>
+      </w:r>
+      <w:proofErr w:type="gramEnd"/>
+      <w:r>
+        <w:t xml:space="preserve">Flee() will generate a random number (1-100) and add that to the first </w:t>
       </w:r>
       <w:r>
         <w:rPr>
@@ -1599,7 +1959,31 @@
         <w:t>int</w:t>
       </w:r>
       <w:r>
-        <w:t xml:space="preserve"> passed as a parameter within CombatScreen::Flee(int, int). Flee() will call Enemy::GetBaseAttackBonus() and compare with the resulting Flee </w:t>
+        <w:t xml:space="preserve"> passed as a parameter within </w:t>
+      </w:r>
+      <w:proofErr w:type="spellStart"/>
+      <w:r>
+        <w:t>CombatScreen</w:t>
+      </w:r>
+      <w:proofErr w:type="spellEnd"/>
+      <w:r>
+        <w:t xml:space="preserve">::Flee(int, int). </w:t>
+      </w:r>
+      <w:proofErr w:type="gramStart"/>
+      <w:r>
+        <w:t>Flee(</w:t>
+      </w:r>
+      <w:proofErr w:type="gramEnd"/>
+      <w:r>
+        <w:t>) will call Enemy::</w:t>
+      </w:r>
+      <w:proofErr w:type="spellStart"/>
+      <w:r>
+        <w:t>GetBaseAttackBonus</w:t>
+      </w:r>
+      <w:proofErr w:type="spellEnd"/>
+      <w:r>
+        <w:t xml:space="preserve">() and compare with the resulting Flee </w:t>
       </w:r>
       <w:r>
         <w:rPr>
@@ -1609,7 +1993,39 @@
         <w:t>int</w:t>
       </w:r>
       <w:r>
-        <w:t>. If greater than Enemy, Flee returns true, Player breaks the combat loop, CombatScreen calls DisplayTravelScreen, and the user is presented with a message informing them they have escaped. If Flee returns false, Enemy will get a free Attack() on Player and then the combat loop will continue to Enemy turn.</w:t>
+        <w:t xml:space="preserve">. If greater than Enemy, </w:t>
+      </w:r>
+      <w:proofErr w:type="gramStart"/>
+      <w:r>
+        <w:t>Flee</w:t>
+      </w:r>
+      <w:proofErr w:type="gramEnd"/>
+      <w:r>
+        <w:t xml:space="preserve"> returns true, Player breaks the combat loop, </w:t>
+      </w:r>
+      <w:proofErr w:type="spellStart"/>
+      <w:r>
+        <w:t>CombatScreen</w:t>
+      </w:r>
+      <w:proofErr w:type="spellEnd"/>
+      <w:r>
+        <w:t xml:space="preserve"> calls </w:t>
+      </w:r>
+      <w:proofErr w:type="spellStart"/>
+      <w:r>
+        <w:t>DisplayTravelScreen</w:t>
+      </w:r>
+      <w:proofErr w:type="spellEnd"/>
+      <w:r>
+        <w:t xml:space="preserve">, and the user is presented with a message informing them they have escaped. If Flee returns false, Enemy will get a free </w:t>
+      </w:r>
+      <w:proofErr w:type="gramStart"/>
+      <w:r>
+        <w:t>Attack(</w:t>
+      </w:r>
+      <w:proofErr w:type="gramEnd"/>
+      <w:r>
+        <w:t>) on Player and then the combat loop will continue to Enemy turn.</w:t>
       </w:r>
     </w:p>
     <w:p>
@@ -1955,8 +2371,19 @@
         <w:sz w:val="24"/>
         <w:szCs w:val="24"/>
       </w:rPr>
-      <w:t>Jesse Loftus, Cody Lepp</w:t>
+      <w:t xml:space="preserve">Jesse Loftus, Cody </w:t>
     </w:r>
+    <w:proofErr w:type="spellStart"/>
+    <w:r>
+      <w:rPr>
+        <w:b/>
+        <w:bCs/>
+        <w:sz w:val="24"/>
+        <w:szCs w:val="24"/>
+      </w:rPr>
+      <w:t>Lepp</w:t>
+    </w:r>
+    <w:proofErr w:type="spellEnd"/>
   </w:p>
   <w:p>
     <w:pPr>
@@ -5392,6 +5819,7 @@
   <w:style w:type="character" w:default="1" w:styleId="DefaultParagraphFont">
     <w:name w:val="Default Paragraph Font"/>
     <w:uiPriority w:val="1"/>
+    <w:semiHidden/>
     <w:unhideWhenUsed/>
   </w:style>
   <w:style w:type="table" w:default="1" w:styleId="TableNormal">
@@ -5570,6 +5998,37 @@
       <w:color w:val="1F3763" w:themeColor="accent1" w:themeShade="7F"/>
       <w:sz w:val="24"/>
       <w:szCs w:val="24"/>
+    </w:rPr>
+  </w:style>
+  <w:style w:type="paragraph" w:styleId="Subtitle">
+    <w:name w:val="Subtitle"/>
+    <w:basedOn w:val="Normal"/>
+    <w:next w:val="Normal"/>
+    <w:link w:val="SubtitleChar"/>
+    <w:uiPriority w:val="11"/>
+    <w:qFormat/>
+    <w:rsid w:val="00235D7C"/>
+    <w:pPr>
+      <w:numPr>
+        <w:ilvl w:val="1"/>
+      </w:numPr>
+    </w:pPr>
+    <w:rPr>
+      <w:rFonts w:eastAsiaTheme="minorEastAsia"/>
+      <w:color w:val="5A5A5A" w:themeColor="text1" w:themeTint="A5"/>
+      <w:spacing w:val="15"/>
+    </w:rPr>
+  </w:style>
+  <w:style w:type="character" w:customStyle="1" w:styleId="SubtitleChar">
+    <w:name w:val="Subtitle Char"/>
+    <w:basedOn w:val="DefaultParagraphFont"/>
+    <w:link w:val="Subtitle"/>
+    <w:uiPriority w:val="11"/>
+    <w:rsid w:val="00235D7C"/>
+    <w:rPr>
+      <w:rFonts w:eastAsiaTheme="minorEastAsia"/>
+      <w:color w:val="5A5A5A" w:themeColor="text1" w:themeTint="A5"/>
+      <w:spacing w:val="15"/>
     </w:rPr>
   </w:style>
 </w:styles>

</xml_diff>